<commit_message>
- Add all necessary images and link for Problem 1 in docx
</commit_message>
<xml_diff>
--- a/Programming Project 2/Unit6_Project2_CourtoisMaurice.docx
+++ b/Programming Project 2/Unit6_Project2_CourtoisMaurice.docx
@@ -91,10 +91,222 @@
       <w:pPr>
         <w:rPr>
           <w:rFonts w:asciiTheme="majorHAnsi" w:hAnsiTheme="majorHAnsi" w:cs="Times New Roman"/>
-          <w:sz w:val="24"/>
-          <w:szCs w:val="24"/>
-        </w:rPr>
-      </w:pPr>
+          <w:b/>
+          <w:sz w:val="24"/>
+          <w:szCs w:val="24"/>
+        </w:rPr>
+      </w:pPr>
+      <w:r>
+        <w:rPr>
+          <w:rFonts w:asciiTheme="majorHAnsi" w:hAnsiTheme="majorHAnsi" w:cs="Times New Roman"/>
+          <w:b/>
+          <w:sz w:val="24"/>
+          <w:szCs w:val="24"/>
+        </w:rPr>
+        <w:t>Answer:</w:t>
+      </w:r>
+      <w:bookmarkStart w:id="0" w:name="_GoBack"/>
+      <w:bookmarkEnd w:id="0"/>
+    </w:p>
+    <w:p>
+      <w:pPr>
+        <w:rPr>
+          <w:rFonts w:asciiTheme="majorHAnsi" w:hAnsiTheme="majorHAnsi" w:cs="Times New Roman"/>
+          <w:b/>
+          <w:sz w:val="24"/>
+          <w:szCs w:val="24"/>
+        </w:rPr>
+      </w:pPr>
+      <w:r>
+        <w:rPr>
+          <w:rFonts w:asciiTheme="majorHAnsi" w:hAnsiTheme="majorHAnsi" w:cs="Times New Roman"/>
+          <w:b/>
+          <w:sz w:val="24"/>
+          <w:szCs w:val="24"/>
+        </w:rPr>
+        <w:t>Flowchart:</w:t>
+      </w:r>
+    </w:p>
+    <w:p>
+      <w:pPr>
+        <w:rPr>
+          <w:rFonts w:asciiTheme="majorHAnsi" w:hAnsiTheme="majorHAnsi" w:cs="Times New Roman"/>
+          <w:b/>
+          <w:sz w:val="24"/>
+          <w:szCs w:val="24"/>
+        </w:rPr>
+      </w:pPr>
+      <w:r>
+        <w:rPr>
+          <w:rFonts w:asciiTheme="majorHAnsi" w:hAnsiTheme="majorHAnsi" w:cs="Times New Roman"/>
+          <w:b/>
+          <w:noProof/>
+          <w:sz w:val="24"/>
+          <w:szCs w:val="24"/>
+          <w:lang w:val="en-GB" w:eastAsia="zh-CN"/>
+        </w:rPr>
+        <w:drawing>
+          <wp:inline distT="0" distB="0" distL="0" distR="0" wp14:anchorId="3944F86A" wp14:editId="08C5FF26">
+            <wp:extent cx="5486400" cy="4432935"/>
+            <wp:effectExtent l="0" t="0" r="0" b="12065"/>
+            <wp:docPr id="2" name="Picture 2"/>
+            <wp:cNvGraphicFramePr>
+              <a:graphicFrameLocks xmlns:a="http://schemas.openxmlformats.org/drawingml/2006/main" noChangeAspect="1"/>
+            </wp:cNvGraphicFramePr>
+            <a:graphic xmlns:a="http://schemas.openxmlformats.org/drawingml/2006/main">
+              <a:graphicData uri="http://schemas.openxmlformats.org/drawingml/2006/picture">
+                <pic:pic xmlns:pic="http://schemas.openxmlformats.org/drawingml/2006/picture">
+                  <pic:nvPicPr>
+                    <pic:cNvPr id="2" name="Unit6 Programming Project2 Problem 1.png"/>
+                    <pic:cNvPicPr/>
+                  </pic:nvPicPr>
+                  <pic:blipFill>
+                    <a:blip r:embed="rId6">
+                      <a:extLst>
+                        <a:ext uri="{28A0092B-C50C-407E-A947-70E740481C1C}">
+                          <a14:useLocalDpi xmlns:a14="http://schemas.microsoft.com/office/drawing/2010/main" val="0"/>
+                        </a:ext>
+                      </a:extLst>
+                    </a:blip>
+                    <a:stretch>
+                      <a:fillRect/>
+                    </a:stretch>
+                  </pic:blipFill>
+                  <pic:spPr>
+                    <a:xfrm>
+                      <a:off x="0" y="0"/>
+                      <a:ext cx="5486400" cy="4432935"/>
+                    </a:xfrm>
+                    <a:prstGeom prst="rect">
+                      <a:avLst/>
+                    </a:prstGeom>
+                  </pic:spPr>
+                </pic:pic>
+              </a:graphicData>
+            </a:graphic>
+          </wp:inline>
+        </w:drawing>
+      </w:r>
+    </w:p>
+    <w:p>
+      <w:pPr>
+        <w:rPr>
+          <w:rFonts w:asciiTheme="majorHAnsi" w:hAnsiTheme="majorHAnsi" w:cs="Times New Roman"/>
+          <w:b/>
+          <w:sz w:val="24"/>
+          <w:szCs w:val="24"/>
+        </w:rPr>
+      </w:pPr>
+      <w:r>
+        <w:rPr>
+          <w:rFonts w:asciiTheme="majorHAnsi" w:hAnsiTheme="majorHAnsi" w:cs="Times New Roman"/>
+          <w:b/>
+          <w:sz w:val="24"/>
+          <w:szCs w:val="24"/>
+        </w:rPr>
+        <w:lastRenderedPageBreak/>
+        <w:t>Code:</w:t>
+      </w:r>
+    </w:p>
+    <w:p>
+      <w:pPr>
+        <w:rPr>
+          <w:rFonts w:asciiTheme="majorHAnsi" w:hAnsiTheme="majorHAnsi" w:cs="Times New Roman"/>
+          <w:b/>
+          <w:sz w:val="24"/>
+          <w:szCs w:val="24"/>
+        </w:rPr>
+      </w:pPr>
+      <w:hyperlink r:id="rId7" w:history="1">
+        <w:r>
+          <w:rPr>
+            <w:rStyle w:val="Hyperlink"/>
+            <w:rFonts w:asciiTheme="majorHAnsi" w:hAnsiTheme="majorHAnsi" w:cs="Times New Roman"/>
+            <w:b/>
+            <w:sz w:val="24"/>
+            <w:szCs w:val="24"/>
+          </w:rPr>
+          <w:t>https://github.com/mauricext4fs/CSC110/blob/master/Programming Project 2/Problem1/Problem1.java</w:t>
+        </w:r>
+      </w:hyperlink>
+    </w:p>
+    <w:p>
+      <w:pPr>
+        <w:rPr>
+          <w:rFonts w:asciiTheme="majorHAnsi" w:hAnsiTheme="majorHAnsi" w:cs="Times New Roman"/>
+          <w:b/>
+          <w:sz w:val="24"/>
+          <w:szCs w:val="24"/>
+        </w:rPr>
+      </w:pPr>
+      <w:r>
+        <w:rPr>
+          <w:rFonts w:asciiTheme="majorHAnsi" w:hAnsiTheme="majorHAnsi" w:cs="Times New Roman"/>
+          <w:b/>
+          <w:sz w:val="24"/>
+          <w:szCs w:val="24"/>
+        </w:rPr>
+        <w:t>Browxy screen shot:</w:t>
+      </w:r>
+    </w:p>
+    <w:p>
+      <w:pPr>
+        <w:rPr>
+          <w:rFonts w:asciiTheme="majorHAnsi" w:hAnsiTheme="majorHAnsi" w:cs="Times New Roman"/>
+          <w:sz w:val="24"/>
+          <w:szCs w:val="24"/>
+        </w:rPr>
+      </w:pPr>
+      <w:r>
+        <w:rPr>
+          <w:rFonts w:asciiTheme="majorHAnsi" w:hAnsiTheme="majorHAnsi" w:cs="Times New Roman"/>
+          <w:noProof/>
+          <w:sz w:val="24"/>
+          <w:szCs w:val="24"/>
+          <w:lang w:val="en-GB" w:eastAsia="zh-CN"/>
+        </w:rPr>
+        <w:drawing>
+          <wp:inline distT="0" distB="0" distL="0" distR="0" wp14:anchorId="73642E9F" wp14:editId="2A68320A">
+            <wp:extent cx="5486400" cy="5464175"/>
+            <wp:effectExtent l="0" t="0" r="0" b="0"/>
+            <wp:docPr id="1" name="Picture 1"/>
+            <wp:cNvGraphicFramePr>
+              <a:graphicFrameLocks xmlns:a="http://schemas.openxmlformats.org/drawingml/2006/main" noChangeAspect="1"/>
+            </wp:cNvGraphicFramePr>
+            <a:graphic xmlns:a="http://schemas.openxmlformats.org/drawingml/2006/main">
+              <a:graphicData uri="http://schemas.openxmlformats.org/drawingml/2006/picture">
+                <pic:pic xmlns:pic="http://schemas.openxmlformats.org/drawingml/2006/picture">
+                  <pic:nvPicPr>
+                    <pic:cNvPr id="1" name="Project 2 - Problem 1.png"/>
+                    <pic:cNvPicPr/>
+                  </pic:nvPicPr>
+                  <pic:blipFill>
+                    <a:blip r:embed="rId8">
+                      <a:extLst>
+                        <a:ext uri="{28A0092B-C50C-407E-A947-70E740481C1C}">
+                          <a14:useLocalDpi xmlns:a14="http://schemas.microsoft.com/office/drawing/2010/main" val="0"/>
+                        </a:ext>
+                      </a:extLst>
+                    </a:blip>
+                    <a:stretch>
+                      <a:fillRect/>
+                    </a:stretch>
+                  </pic:blipFill>
+                  <pic:spPr>
+                    <a:xfrm>
+                      <a:off x="0" y="0"/>
+                      <a:ext cx="5486400" cy="5464175"/>
+                    </a:xfrm>
+                    <a:prstGeom prst="rect">
+                      <a:avLst/>
+                    </a:prstGeom>
+                  </pic:spPr>
+                </pic:pic>
+              </a:graphicData>
+            </a:graphic>
+          </wp:inline>
+        </w:drawing>
+      </w:r>
     </w:p>
     <w:p>
       <w:pPr>
@@ -146,8 +358,6 @@
         </w:rPr>
         <w:t xml:space="preserve">The college bookstore has Kilobyte Day sale every October 24, giving an 8 percent discount of all computer accessory purchase if the price is less than $128, and a 16 percent discount if the price is at least $128. Write a program that asks the cashier for the original price, and then prints the discounted price. </w:t>
       </w:r>
-      <w:bookmarkStart w:id="0" w:name="_GoBack"/>
-      <w:bookmarkEnd w:id="0"/>
     </w:p>
     <w:p>
       <w:pPr>
@@ -282,9 +492,9 @@
     </w:p>
     <w:p/>
     <w:sectPr>
-      <w:headerReference w:type="default" r:id="rId6"/>
-      <w:footerReference w:type="even" r:id="rId7"/>
-      <w:footerReference w:type="default" r:id="rId8"/>
+      <w:headerReference w:type="default" r:id="rId9"/>
+      <w:footerReference w:type="even" r:id="rId10"/>
+      <w:footerReference w:type="default" r:id="rId11"/>
       <w:pgSz w:w="12240" w:h="15840"/>
       <w:pgMar w:top="1440" w:right="1800" w:bottom="1440" w:left="1800" w:header="720" w:footer="720" w:gutter="0"/>
       <w:cols w:space="720"/>
@@ -1076,6 +1286,17 @@
       <w:lang w:eastAsia="en-US"/>
     </w:rPr>
   </w:style>
+  <w:style w:type="character" w:styleId="Hyperlink">
+    <w:name w:val="Hyperlink"/>
+    <w:basedOn w:val="DefaultParagraphFont"/>
+    <w:uiPriority w:val="99"/>
+    <w:unhideWhenUsed/>
+    <w:rsid w:val="0067351E"/>
+    <w:rPr>
+      <w:color w:val="0000FF" w:themeColor="hyperlink"/>
+      <w:u w:val="single"/>
+    </w:rPr>
+  </w:style>
 </w:styles>
 </file>
 

</xml_diff>

<commit_message>
- Add Problem2 Answer to docx
</commit_message>
<xml_diff>
--- a/Programming Project 2/Unit6_Project2_CourtoisMaurice.docx
+++ b/Programming Project 2/Unit6_Project2_CourtoisMaurice.docx
@@ -105,8 +105,6 @@
         </w:rPr>
         <w:t>Answer:</w:t>
       </w:r>
-      <w:bookmarkStart w:id="0" w:name="_GoBack"/>
-      <w:bookmarkEnd w:id="0"/>
     </w:p>
     <w:p>
       <w:pPr>
@@ -361,35 +359,272 @@
     </w:p>
     <w:p>
       <w:pPr>
+        <w:rPr>
+          <w:rFonts w:asciiTheme="majorHAnsi" w:hAnsiTheme="majorHAnsi" w:cs="Times New Roman"/>
+          <w:sz w:val="24"/>
+          <w:szCs w:val="24"/>
+        </w:rPr>
+      </w:pPr>
+    </w:p>
+    <w:p>
+      <w:pPr>
+        <w:rPr>
+          <w:rFonts w:asciiTheme="majorHAnsi" w:hAnsiTheme="majorHAnsi" w:cs="Times New Roman"/>
+          <w:b/>
+          <w:sz w:val="24"/>
+          <w:szCs w:val="24"/>
+        </w:rPr>
+      </w:pPr>
+      <w:r>
+        <w:rPr>
+          <w:rFonts w:asciiTheme="majorHAnsi" w:hAnsiTheme="majorHAnsi" w:cs="Times New Roman"/>
+          <w:b/>
+          <w:sz w:val="24"/>
+          <w:szCs w:val="24"/>
+        </w:rPr>
+        <w:t>Answer:</w:t>
+      </w:r>
+    </w:p>
+    <w:p>
+      <w:pPr>
+        <w:rPr>
+          <w:rFonts w:asciiTheme="majorHAnsi" w:hAnsiTheme="majorHAnsi" w:cs="Times New Roman"/>
+          <w:b/>
+          <w:sz w:val="24"/>
+          <w:szCs w:val="24"/>
+        </w:rPr>
+      </w:pPr>
+      <w:r>
+        <w:rPr>
+          <w:rFonts w:asciiTheme="majorHAnsi" w:hAnsiTheme="majorHAnsi" w:cs="Times New Roman"/>
+          <w:b/>
+          <w:sz w:val="24"/>
+          <w:szCs w:val="24"/>
+        </w:rPr>
+        <w:t>Flowchart:</w:t>
+      </w:r>
+    </w:p>
+    <w:p>
+      <w:pPr>
+        <w:rPr>
+          <w:rFonts w:asciiTheme="majorHAnsi" w:hAnsiTheme="majorHAnsi" w:cs="Times New Roman"/>
+          <w:sz w:val="24"/>
+          <w:szCs w:val="24"/>
+        </w:rPr>
+      </w:pPr>
+    </w:p>
+    <w:p>
+      <w:pPr>
+        <w:rPr>
+          <w:rFonts w:asciiTheme="majorHAnsi" w:hAnsiTheme="majorHAnsi" w:cs="Times New Roman"/>
+          <w:sz w:val="24"/>
+          <w:szCs w:val="24"/>
+        </w:rPr>
+      </w:pPr>
+      <w:r>
+        <w:rPr>
+          <w:rFonts w:asciiTheme="majorHAnsi" w:hAnsiTheme="majorHAnsi" w:cs="Times New Roman"/>
+          <w:noProof/>
+          <w:sz w:val="24"/>
+          <w:szCs w:val="24"/>
+          <w:lang w:val="en-GB" w:eastAsia="zh-CN"/>
+        </w:rPr>
+        <w:drawing>
+          <wp:inline distT="0" distB="0" distL="0" distR="0" wp14:anchorId="7D2E3331" wp14:editId="66D39828">
+            <wp:extent cx="5486400" cy="4387850"/>
+            <wp:effectExtent l="0" t="0" r="0" b="6350"/>
+            <wp:docPr id="3" name="Picture 3"/>
+            <wp:cNvGraphicFramePr>
+              <a:graphicFrameLocks xmlns:a="http://schemas.openxmlformats.org/drawingml/2006/main" noChangeAspect="1"/>
+            </wp:cNvGraphicFramePr>
+            <a:graphic xmlns:a="http://schemas.openxmlformats.org/drawingml/2006/main">
+              <a:graphicData uri="http://schemas.openxmlformats.org/drawingml/2006/picture">
+                <pic:pic xmlns:pic="http://schemas.openxmlformats.org/drawingml/2006/picture">
+                  <pic:nvPicPr>
+                    <pic:cNvPr id="3" name="Unit6 Programming Project2 Problem 2.png"/>
+                    <pic:cNvPicPr/>
+                  </pic:nvPicPr>
+                  <pic:blipFill>
+                    <a:blip r:embed="rId9">
+                      <a:extLst>
+                        <a:ext uri="{28A0092B-C50C-407E-A947-70E740481C1C}">
+                          <a14:useLocalDpi xmlns:a14="http://schemas.microsoft.com/office/drawing/2010/main" val="0"/>
+                        </a:ext>
+                      </a:extLst>
+                    </a:blip>
+                    <a:stretch>
+                      <a:fillRect/>
+                    </a:stretch>
+                  </pic:blipFill>
+                  <pic:spPr>
+                    <a:xfrm>
+                      <a:off x="0" y="0"/>
+                      <a:ext cx="5486400" cy="4387850"/>
+                    </a:xfrm>
+                    <a:prstGeom prst="rect">
+                      <a:avLst/>
+                    </a:prstGeom>
+                  </pic:spPr>
+                </pic:pic>
+              </a:graphicData>
+            </a:graphic>
+          </wp:inline>
+        </w:drawing>
+      </w:r>
+    </w:p>
+    <w:p>
+      <w:pPr>
+        <w:rPr>
+          <w:rFonts w:asciiTheme="majorHAnsi" w:hAnsiTheme="majorHAnsi" w:cs="Times New Roman"/>
+          <w:b/>
+          <w:sz w:val="24"/>
+          <w:szCs w:val="24"/>
+        </w:rPr>
+      </w:pPr>
+      <w:r>
+        <w:rPr>
+          <w:rFonts w:asciiTheme="majorHAnsi" w:hAnsiTheme="majorHAnsi" w:cs="Times New Roman"/>
+          <w:b/>
+          <w:sz w:val="24"/>
+          <w:szCs w:val="24"/>
+        </w:rPr>
+        <w:t>Code:</w:t>
+      </w:r>
+    </w:p>
+    <w:p>
+      <w:pPr>
         <w:pStyle w:val="Heading1"/>
         <w:rPr>
+          <w:b w:val="0"/>
           <w:color w:val="000000" w:themeColor="text1"/>
           <w:sz w:val="28"/>
         </w:rPr>
       </w:pPr>
       <w:r>
         <w:rPr>
+          <w:b w:val="0"/>
           <w:color w:val="000000" w:themeColor="text1"/>
           <w:sz w:val="28"/>
         </w:rPr>
-        <w:t>Problem 3</w:t>
-      </w:r>
-    </w:p>
-    <w:p>
-      <w:pPr>
-        <w:rPr>
-          <w:rFonts w:asciiTheme="majorHAnsi" w:hAnsiTheme="majorHAnsi" w:cs="Times New Roman"/>
-          <w:sz w:val="24"/>
-          <w:szCs w:val="24"/>
-        </w:rPr>
-      </w:pPr>
-      <w:r>
-        <w:rPr>
-          <w:rFonts w:asciiTheme="majorHAnsi" w:hAnsiTheme="majorHAnsi" w:cs="Times New Roman"/>
-          <w:sz w:val="24"/>
-          <w:szCs w:val="24"/>
-        </w:rPr>
-        <w:t xml:space="preserve">Write a program that would help me calculate your letter grades according to the college policies: if the score is less than 60, grade is D, C is awarded for score between 70 and 79, B for 80 to 89, and A for 90 to 100. </w:t>
+        <w:t>https://github.com/mauricext4fs/CSC110/blob/master/Programming%20Project%202/Problem2/Problem2.java</w:t>
+      </w:r>
+    </w:p>
+    <w:p/>
+    <w:p>
+      <w:pPr>
+        <w:rPr>
+          <w:rFonts w:asciiTheme="majorHAnsi" w:hAnsiTheme="majorHAnsi" w:cs="Times New Roman"/>
+          <w:b/>
+          <w:sz w:val="24"/>
+          <w:szCs w:val="24"/>
+        </w:rPr>
+      </w:pPr>
+      <w:r>
+        <w:rPr>
+          <w:rFonts w:asciiTheme="majorHAnsi" w:hAnsiTheme="majorHAnsi" w:cs="Times New Roman"/>
+          <w:b/>
+          <w:sz w:val="24"/>
+          <w:szCs w:val="24"/>
+        </w:rPr>
+        <w:t>screen shot:</w:t>
+      </w:r>
+    </w:p>
+    <w:p>
+      <w:r>
+        <w:rPr>
+          <w:noProof/>
+          <w:lang w:val="en-GB" w:eastAsia="zh-CN"/>
+        </w:rPr>
+        <w:drawing>
+          <wp:inline distT="0" distB="0" distL="0" distR="0" wp14:anchorId="0BFDA634" wp14:editId="628B53B6">
+            <wp:extent cx="5486400" cy="3429000"/>
+            <wp:effectExtent l="0" t="0" r="0" b="0"/>
+            <wp:docPr id="4" name="Picture 4"/>
+            <wp:cNvGraphicFramePr>
+              <a:graphicFrameLocks xmlns:a="http://schemas.openxmlformats.org/drawingml/2006/main" noChangeAspect="1"/>
+            </wp:cNvGraphicFramePr>
+            <a:graphic xmlns:a="http://schemas.openxmlformats.org/drawingml/2006/main">
+              <a:graphicData uri="http://schemas.openxmlformats.org/drawingml/2006/picture">
+                <pic:pic xmlns:pic="http://schemas.openxmlformats.org/drawingml/2006/picture">
+                  <pic:nvPicPr>
+                    <pic:cNvPr id="4" name="enter_price.png"/>
+                    <pic:cNvPicPr/>
+                  </pic:nvPicPr>
+                  <pic:blipFill>
+                    <a:blip r:embed="rId10">
+                      <a:extLst>
+                        <a:ext uri="{28A0092B-C50C-407E-A947-70E740481C1C}">
+                          <a14:useLocalDpi xmlns:a14="http://schemas.microsoft.com/office/drawing/2010/main" val="0"/>
+                        </a:ext>
+                      </a:extLst>
+                    </a:blip>
+                    <a:stretch>
+                      <a:fillRect/>
+                    </a:stretch>
+                  </pic:blipFill>
+                  <pic:spPr>
+                    <a:xfrm>
+                      <a:off x="0" y="0"/>
+                      <a:ext cx="5486400" cy="3429000"/>
+                    </a:xfrm>
+                    <a:prstGeom prst="rect">
+                      <a:avLst/>
+                    </a:prstGeom>
+                  </pic:spPr>
+                </pic:pic>
+              </a:graphicData>
+            </a:graphic>
+          </wp:inline>
+        </w:drawing>
+      </w:r>
+    </w:p>
+    <w:p>
+      <w:r>
+        <w:rPr>
+          <w:noProof/>
+          <w:lang w:val="en-GB" w:eastAsia="zh-CN"/>
+        </w:rPr>
+        <w:drawing>
+          <wp:inline distT="0" distB="0" distL="0" distR="0" wp14:anchorId="5EFAD799" wp14:editId="101A6CBE">
+            <wp:extent cx="5486400" cy="3429000"/>
+            <wp:effectExtent l="0" t="0" r="0" b="0"/>
+            <wp:docPr id="5" name="Picture 5"/>
+            <wp:cNvGraphicFramePr>
+              <a:graphicFrameLocks xmlns:a="http://schemas.openxmlformats.org/drawingml/2006/main" noChangeAspect="1"/>
+            </wp:cNvGraphicFramePr>
+            <a:graphic xmlns:a="http://schemas.openxmlformats.org/drawingml/2006/main">
+              <a:graphicData uri="http://schemas.openxmlformats.org/drawingml/2006/picture">
+                <pic:pic xmlns:pic="http://schemas.openxmlformats.org/drawingml/2006/picture">
+                  <pic:nvPicPr>
+                    <pic:cNvPr id="5" name="result.png"/>
+                    <pic:cNvPicPr/>
+                  </pic:nvPicPr>
+                  <pic:blipFill>
+                    <a:blip r:embed="rId11">
+                      <a:extLst>
+                        <a:ext uri="{28A0092B-C50C-407E-A947-70E740481C1C}">
+                          <a14:useLocalDpi xmlns:a14="http://schemas.microsoft.com/office/drawing/2010/main" val="0"/>
+                        </a:ext>
+                      </a:extLst>
+                    </a:blip>
+                    <a:stretch>
+                      <a:fillRect/>
+                    </a:stretch>
+                  </pic:blipFill>
+                  <pic:spPr>
+                    <a:xfrm>
+                      <a:off x="0" y="0"/>
+                      <a:ext cx="5486400" cy="3429000"/>
+                    </a:xfrm>
+                    <a:prstGeom prst="rect">
+                      <a:avLst/>
+                    </a:prstGeom>
+                  </pic:spPr>
+                </pic:pic>
+              </a:graphicData>
+            </a:graphic>
+          </wp:inline>
+        </w:drawing>
       </w:r>
     </w:p>
     <w:p>
@@ -405,57 +640,27 @@
           <w:color w:val="000000" w:themeColor="text1"/>
           <w:sz w:val="28"/>
         </w:rPr>
-        <w:t>Problem 4</w:t>
-      </w:r>
-    </w:p>
-    <w:p>
-      <w:pPr>
-        <w:rPr>
-          <w:rFonts w:asciiTheme="majorHAnsi" w:hAnsiTheme="majorHAnsi" w:cs="Times New Roman"/>
-          <w:sz w:val="24"/>
-          <w:szCs w:val="24"/>
-        </w:rPr>
-      </w:pPr>
-      <w:r>
-        <w:rPr>
-          <w:rFonts w:asciiTheme="majorHAnsi" w:hAnsiTheme="majorHAnsi" w:cs="Times New Roman"/>
-          <w:sz w:val="24"/>
-          <w:szCs w:val="24"/>
-        </w:rPr>
-        <w:t xml:space="preserve">You have $10,000 in your bank account which earns 5 percent interest per year. How many years does it take for the account balance to </w:t>
-      </w:r>
-      <w:r>
-        <w:rPr>
-          <w:rFonts w:asciiTheme="majorHAnsi" w:hAnsiTheme="majorHAnsi" w:cs="Times New Roman"/>
-          <w:sz w:val="24"/>
-          <w:szCs w:val="24"/>
-        </w:rPr>
-        <w:t xml:space="preserve">be </w:t>
-      </w:r>
-      <w:r>
-        <w:rPr>
-          <w:rFonts w:asciiTheme="majorHAnsi" w:hAnsiTheme="majorHAnsi" w:cs="Times New Roman"/>
-          <w:sz w:val="24"/>
-          <w:szCs w:val="24"/>
-        </w:rPr>
-        <w:t>double</w:t>
-      </w:r>
-      <w:r>
-        <w:rPr>
-          <w:rFonts w:asciiTheme="majorHAnsi" w:hAnsiTheme="majorHAnsi" w:cs="Times New Roman"/>
-          <w:sz w:val="24"/>
-          <w:szCs w:val="24"/>
-        </w:rPr>
-        <w:t>d</w:t>
-      </w:r>
-      <w:r>
-        <w:rPr>
-          <w:rFonts w:asciiTheme="majorHAnsi" w:hAnsiTheme="majorHAnsi" w:cs="Times New Roman"/>
-          <w:sz w:val="24"/>
-          <w:szCs w:val="24"/>
-        </w:rPr>
-        <w:t xml:space="preserve">? </w:t>
-      </w:r>
+        <w:t>Problem 3</w:t>
+      </w:r>
+    </w:p>
+    <w:p>
+      <w:pPr>
+        <w:rPr>
+          <w:rFonts w:asciiTheme="majorHAnsi" w:hAnsiTheme="majorHAnsi" w:cs="Times New Roman"/>
+          <w:sz w:val="24"/>
+          <w:szCs w:val="24"/>
+        </w:rPr>
+      </w:pPr>
+      <w:r>
+        <w:rPr>
+          <w:rFonts w:asciiTheme="majorHAnsi" w:hAnsiTheme="majorHAnsi" w:cs="Times New Roman"/>
+          <w:sz w:val="24"/>
+          <w:szCs w:val="24"/>
+        </w:rPr>
+        <w:t xml:space="preserve">Write a program that would help me calculate your letter grades according to the college policies: if the score is less than 60, grade is D, C is awarded for score between 70 and 79, B for 80 to 89, and A for 90 to 100. </w:t>
+      </w:r>
+      <w:bookmarkStart w:id="0" w:name="_GoBack"/>
+      <w:bookmarkEnd w:id="0"/>
     </w:p>
     <w:p>
       <w:pPr>
@@ -470,6 +675,71 @@
           <w:color w:val="000000" w:themeColor="text1"/>
           <w:sz w:val="28"/>
         </w:rPr>
+        <w:t>Problem 4</w:t>
+      </w:r>
+    </w:p>
+    <w:p>
+      <w:pPr>
+        <w:rPr>
+          <w:rFonts w:asciiTheme="majorHAnsi" w:hAnsiTheme="majorHAnsi" w:cs="Times New Roman"/>
+          <w:sz w:val="24"/>
+          <w:szCs w:val="24"/>
+        </w:rPr>
+      </w:pPr>
+      <w:r>
+        <w:rPr>
+          <w:rFonts w:asciiTheme="majorHAnsi" w:hAnsiTheme="majorHAnsi" w:cs="Times New Roman"/>
+          <w:sz w:val="24"/>
+          <w:szCs w:val="24"/>
+        </w:rPr>
+        <w:t xml:space="preserve">You have $10,000 in your bank account which earns 5 percent interest per year. How many years does it take for the account balance to </w:t>
+      </w:r>
+      <w:r>
+        <w:rPr>
+          <w:rFonts w:asciiTheme="majorHAnsi" w:hAnsiTheme="majorHAnsi" w:cs="Times New Roman"/>
+          <w:sz w:val="24"/>
+          <w:szCs w:val="24"/>
+        </w:rPr>
+        <w:t xml:space="preserve">be </w:t>
+      </w:r>
+      <w:r>
+        <w:rPr>
+          <w:rFonts w:asciiTheme="majorHAnsi" w:hAnsiTheme="majorHAnsi" w:cs="Times New Roman"/>
+          <w:sz w:val="24"/>
+          <w:szCs w:val="24"/>
+        </w:rPr>
+        <w:t>double</w:t>
+      </w:r>
+      <w:r>
+        <w:rPr>
+          <w:rFonts w:asciiTheme="majorHAnsi" w:hAnsiTheme="majorHAnsi" w:cs="Times New Roman"/>
+          <w:sz w:val="24"/>
+          <w:szCs w:val="24"/>
+        </w:rPr>
+        <w:t>d</w:t>
+      </w:r>
+      <w:r>
+        <w:rPr>
+          <w:rFonts w:asciiTheme="majorHAnsi" w:hAnsiTheme="majorHAnsi" w:cs="Times New Roman"/>
+          <w:sz w:val="24"/>
+          <w:szCs w:val="24"/>
+        </w:rPr>
+        <w:t xml:space="preserve">? </w:t>
+      </w:r>
+    </w:p>
+    <w:p>
+      <w:pPr>
+        <w:pStyle w:val="Heading1"/>
+        <w:rPr>
+          <w:color w:val="000000" w:themeColor="text1"/>
+          <w:sz w:val="28"/>
+        </w:rPr>
+      </w:pPr>
+      <w:r>
+        <w:rPr>
+          <w:color w:val="000000" w:themeColor="text1"/>
+          <w:sz w:val="28"/>
+        </w:rPr>
         <w:t>Problem 5</w:t>
       </w:r>
     </w:p>
@@ -492,9 +762,9 @@
     </w:p>
     <w:p/>
     <w:sectPr>
-      <w:headerReference w:type="default" r:id="rId9"/>
-      <w:footerReference w:type="even" r:id="rId10"/>
-      <w:footerReference w:type="default" r:id="rId11"/>
+      <w:headerReference w:type="default" r:id="rId12"/>
+      <w:footerReference w:type="even" r:id="rId13"/>
+      <w:footerReference w:type="default" r:id="rId14"/>
       <w:pgSz w:w="12240" w:h="15840"/>
       <w:pgMar w:top="1440" w:right="1800" w:bottom="1440" w:left="1800" w:header="720" w:footer="720" w:gutter="0"/>
       <w:cols w:space="720"/>

</xml_diff>

<commit_message>
- Add Problem 3 screenshot, diagram and code to the docx
</commit_message>
<xml_diff>
--- a/Programming Project 2/Unit6_Project2_CourtoisMaurice.docx
+++ b/Programming Project 2/Unit6_Project2_CourtoisMaurice.docx
@@ -659,6 +659,292 @@
         </w:rPr>
         <w:t xml:space="preserve">Write a program that would help me calculate your letter grades according to the college policies: if the score is less than 60, grade is D, C is awarded for score between 70 and 79, B for 80 to 89, and A for 90 to 100. </w:t>
       </w:r>
+    </w:p>
+    <w:p>
+      <w:pPr>
+        <w:rPr>
+          <w:rFonts w:asciiTheme="majorHAnsi" w:hAnsiTheme="majorHAnsi" w:cs="Times New Roman"/>
+          <w:sz w:val="24"/>
+          <w:szCs w:val="24"/>
+        </w:rPr>
+      </w:pPr>
+    </w:p>
+    <w:p>
+      <w:pPr>
+        <w:rPr>
+          <w:rFonts w:asciiTheme="majorHAnsi" w:hAnsiTheme="majorHAnsi" w:cs="Times New Roman"/>
+          <w:b/>
+          <w:sz w:val="24"/>
+          <w:szCs w:val="24"/>
+        </w:rPr>
+      </w:pPr>
+      <w:r>
+        <w:rPr>
+          <w:rFonts w:asciiTheme="majorHAnsi" w:hAnsiTheme="majorHAnsi" w:cs="Times New Roman"/>
+          <w:b/>
+          <w:sz w:val="24"/>
+          <w:szCs w:val="24"/>
+        </w:rPr>
+        <w:t>Answer:</w:t>
+      </w:r>
+    </w:p>
+    <w:p>
+      <w:pPr>
+        <w:rPr>
+          <w:rFonts w:asciiTheme="majorHAnsi" w:hAnsiTheme="majorHAnsi" w:cs="Times New Roman"/>
+          <w:b/>
+          <w:sz w:val="24"/>
+          <w:szCs w:val="24"/>
+        </w:rPr>
+      </w:pPr>
+      <w:r>
+        <w:rPr>
+          <w:rFonts w:asciiTheme="majorHAnsi" w:hAnsiTheme="majorHAnsi" w:cs="Times New Roman"/>
+          <w:b/>
+          <w:sz w:val="24"/>
+          <w:szCs w:val="24"/>
+        </w:rPr>
+        <w:t>Flowchart:</w:t>
+      </w:r>
+    </w:p>
+    <w:p>
+      <w:pPr>
+        <w:rPr>
+          <w:rFonts w:asciiTheme="majorHAnsi" w:hAnsiTheme="majorHAnsi" w:cs="Times New Roman"/>
+          <w:sz w:val="24"/>
+          <w:szCs w:val="24"/>
+        </w:rPr>
+      </w:pPr>
+      <w:r>
+        <w:rPr>
+          <w:rFonts w:asciiTheme="majorHAnsi" w:hAnsiTheme="majorHAnsi" w:cs="Times New Roman"/>
+          <w:noProof/>
+          <w:sz w:val="24"/>
+          <w:szCs w:val="24"/>
+          <w:lang w:val="en-GB" w:eastAsia="zh-CN"/>
+        </w:rPr>
+        <w:drawing>
+          <wp:inline distT="0" distB="0" distL="0" distR="0" wp14:anchorId="595BDF64" wp14:editId="33F0B872">
+            <wp:extent cx="5486400" cy="7347585"/>
+            <wp:effectExtent l="0" t="0" r="0" b="0"/>
+            <wp:docPr id="6" name="Picture 6"/>
+            <wp:cNvGraphicFramePr>
+              <a:graphicFrameLocks xmlns:a="http://schemas.openxmlformats.org/drawingml/2006/main" noChangeAspect="1"/>
+            </wp:cNvGraphicFramePr>
+            <a:graphic xmlns:a="http://schemas.openxmlformats.org/drawingml/2006/main">
+              <a:graphicData uri="http://schemas.openxmlformats.org/drawingml/2006/picture">
+                <pic:pic xmlns:pic="http://schemas.openxmlformats.org/drawingml/2006/picture">
+                  <pic:nvPicPr>
+                    <pic:cNvPr id="6" name="Unit6 Programming Project2 Problem 3.png"/>
+                    <pic:cNvPicPr/>
+                  </pic:nvPicPr>
+                  <pic:blipFill>
+                    <a:blip r:embed="rId12">
+                      <a:extLst>
+                        <a:ext uri="{28A0092B-C50C-407E-A947-70E740481C1C}">
+                          <a14:useLocalDpi xmlns:a14="http://schemas.microsoft.com/office/drawing/2010/main" val="0"/>
+                        </a:ext>
+                      </a:extLst>
+                    </a:blip>
+                    <a:stretch>
+                      <a:fillRect/>
+                    </a:stretch>
+                  </pic:blipFill>
+                  <pic:spPr>
+                    <a:xfrm>
+                      <a:off x="0" y="0"/>
+                      <a:ext cx="5486400" cy="7347585"/>
+                    </a:xfrm>
+                    <a:prstGeom prst="rect">
+                      <a:avLst/>
+                    </a:prstGeom>
+                  </pic:spPr>
+                </pic:pic>
+              </a:graphicData>
+            </a:graphic>
+          </wp:inline>
+        </w:drawing>
+      </w:r>
+    </w:p>
+    <w:p>
+      <w:pPr>
+        <w:rPr>
+          <w:rFonts w:asciiTheme="majorHAnsi" w:hAnsiTheme="majorHAnsi" w:cs="Times New Roman"/>
+          <w:b/>
+          <w:sz w:val="24"/>
+          <w:szCs w:val="24"/>
+        </w:rPr>
+      </w:pPr>
+      <w:r>
+        <w:rPr>
+          <w:rFonts w:asciiTheme="majorHAnsi" w:hAnsiTheme="majorHAnsi" w:cs="Times New Roman"/>
+          <w:b/>
+          <w:sz w:val="24"/>
+          <w:szCs w:val="24"/>
+        </w:rPr>
+        <w:t>Code:</w:t>
+      </w:r>
+    </w:p>
+    <w:p>
+      <w:pPr>
+        <w:pStyle w:val="Heading1"/>
+        <w:rPr>
+          <w:b w:val="0"/>
+          <w:color w:val="000000" w:themeColor="text1"/>
+          <w:sz w:val="28"/>
+        </w:rPr>
+      </w:pPr>
+      <w:r>
+        <w:rPr>
+          <w:b w:val="0"/>
+          <w:color w:val="000000" w:themeColor="text1"/>
+          <w:sz w:val="28"/>
+        </w:rPr>
+        <w:t>https://github.com/mauricext4fs/CSC110/blob/master/Programming%20Project%202/Problem3/Problem3.java</w:t>
+      </w:r>
+    </w:p>
+    <w:p/>
+    <w:p>
+      <w:pPr>
+        <w:rPr>
+          <w:rFonts w:asciiTheme="majorHAnsi" w:hAnsiTheme="majorHAnsi" w:cs="Times New Roman"/>
+          <w:b/>
+          <w:sz w:val="24"/>
+          <w:szCs w:val="24"/>
+        </w:rPr>
+      </w:pPr>
+      <w:r>
+        <w:rPr>
+          <w:rFonts w:asciiTheme="majorHAnsi" w:hAnsiTheme="majorHAnsi" w:cs="Times New Roman"/>
+          <w:b/>
+          <w:sz w:val="24"/>
+          <w:szCs w:val="24"/>
+        </w:rPr>
+        <w:t>screen shot:</w:t>
+      </w:r>
+    </w:p>
+    <w:p>
+      <w:r>
+        <w:rPr>
+          <w:noProof/>
+          <w:lang w:val="en-GB" w:eastAsia="zh-CN"/>
+        </w:rPr>
+        <w:drawing>
+          <wp:inline distT="0" distB="0" distL="0" distR="0" wp14:anchorId="72442EAF" wp14:editId="56499D4C">
+            <wp:extent cx="5486400" cy="5321935"/>
+            <wp:effectExtent l="0" t="0" r="0" b="12065"/>
+            <wp:docPr id="7" name="Picture 7"/>
+            <wp:cNvGraphicFramePr>
+              <a:graphicFrameLocks xmlns:a="http://schemas.openxmlformats.org/drawingml/2006/main" noChangeAspect="1"/>
+            </wp:cNvGraphicFramePr>
+            <a:graphic xmlns:a="http://schemas.openxmlformats.org/drawingml/2006/main">
+              <a:graphicData uri="http://schemas.openxmlformats.org/drawingml/2006/picture">
+                <pic:pic xmlns:pic="http://schemas.openxmlformats.org/drawingml/2006/picture">
+                  <pic:nvPicPr>
+                    <pic:cNvPr id="7" name="Unit6 Pograming Project 2 Problem 3.png"/>
+                    <pic:cNvPicPr/>
+                  </pic:nvPicPr>
+                  <pic:blipFill>
+                    <a:blip r:embed="rId13">
+                      <a:extLst>
+                        <a:ext uri="{28A0092B-C50C-407E-A947-70E740481C1C}">
+                          <a14:useLocalDpi xmlns:a14="http://schemas.microsoft.com/office/drawing/2010/main" val="0"/>
+                        </a:ext>
+                      </a:extLst>
+                    </a:blip>
+                    <a:stretch>
+                      <a:fillRect/>
+                    </a:stretch>
+                  </pic:blipFill>
+                  <pic:spPr>
+                    <a:xfrm>
+                      <a:off x="0" y="0"/>
+                      <a:ext cx="5486400" cy="5321935"/>
+                    </a:xfrm>
+                    <a:prstGeom prst="rect">
+                      <a:avLst/>
+                    </a:prstGeom>
+                  </pic:spPr>
+                </pic:pic>
+              </a:graphicData>
+            </a:graphic>
+          </wp:inline>
+        </w:drawing>
+      </w:r>
+    </w:p>
+    <w:p>
+      <w:pPr>
+        <w:pStyle w:val="Heading1"/>
+        <w:rPr>
+          <w:color w:val="000000" w:themeColor="text1"/>
+          <w:sz w:val="28"/>
+        </w:rPr>
+      </w:pPr>
+    </w:p>
+    <w:p>
+      <w:pPr>
+        <w:pStyle w:val="Heading1"/>
+        <w:rPr>
+          <w:color w:val="000000" w:themeColor="text1"/>
+          <w:sz w:val="28"/>
+        </w:rPr>
+      </w:pPr>
+      <w:r>
+        <w:rPr>
+          <w:color w:val="000000" w:themeColor="text1"/>
+          <w:sz w:val="28"/>
+        </w:rPr>
+        <w:t>Problem 4</w:t>
+      </w:r>
+    </w:p>
+    <w:p>
+      <w:pPr>
+        <w:rPr>
+          <w:rFonts w:asciiTheme="majorHAnsi" w:hAnsiTheme="majorHAnsi" w:cs="Times New Roman"/>
+          <w:sz w:val="24"/>
+          <w:szCs w:val="24"/>
+        </w:rPr>
+      </w:pPr>
+      <w:r>
+        <w:rPr>
+          <w:rFonts w:asciiTheme="majorHAnsi" w:hAnsiTheme="majorHAnsi" w:cs="Times New Roman"/>
+          <w:sz w:val="24"/>
+          <w:szCs w:val="24"/>
+        </w:rPr>
+        <w:t xml:space="preserve">You have $10,000 in your bank account which earns 5 percent interest per year. How many years does it take for the account balance to </w:t>
+      </w:r>
+      <w:r>
+        <w:rPr>
+          <w:rFonts w:asciiTheme="majorHAnsi" w:hAnsiTheme="majorHAnsi" w:cs="Times New Roman"/>
+          <w:sz w:val="24"/>
+          <w:szCs w:val="24"/>
+        </w:rPr>
+        <w:t xml:space="preserve">be </w:t>
+      </w:r>
+      <w:r>
+        <w:rPr>
+          <w:rFonts w:asciiTheme="majorHAnsi" w:hAnsiTheme="majorHAnsi" w:cs="Times New Roman"/>
+          <w:sz w:val="24"/>
+          <w:szCs w:val="24"/>
+        </w:rPr>
+        <w:t>double</w:t>
+      </w:r>
+      <w:r>
+        <w:rPr>
+          <w:rFonts w:asciiTheme="majorHAnsi" w:hAnsiTheme="majorHAnsi" w:cs="Times New Roman"/>
+          <w:sz w:val="24"/>
+          <w:szCs w:val="24"/>
+        </w:rPr>
+        <w:t>d</w:t>
+      </w:r>
+      <w:r>
+        <w:rPr>
+          <w:rFonts w:asciiTheme="majorHAnsi" w:hAnsiTheme="majorHAnsi" w:cs="Times New Roman"/>
+          <w:sz w:val="24"/>
+          <w:szCs w:val="24"/>
+        </w:rPr>
+        <w:t xml:space="preserve">? </w:t>
+      </w:r>
       <w:bookmarkStart w:id="0" w:name="_GoBack"/>
       <w:bookmarkEnd w:id="0"/>
     </w:p>
@@ -675,71 +961,6 @@
           <w:color w:val="000000" w:themeColor="text1"/>
           <w:sz w:val="28"/>
         </w:rPr>
-        <w:t>Problem 4</w:t>
-      </w:r>
-    </w:p>
-    <w:p>
-      <w:pPr>
-        <w:rPr>
-          <w:rFonts w:asciiTheme="majorHAnsi" w:hAnsiTheme="majorHAnsi" w:cs="Times New Roman"/>
-          <w:sz w:val="24"/>
-          <w:szCs w:val="24"/>
-        </w:rPr>
-      </w:pPr>
-      <w:r>
-        <w:rPr>
-          <w:rFonts w:asciiTheme="majorHAnsi" w:hAnsiTheme="majorHAnsi" w:cs="Times New Roman"/>
-          <w:sz w:val="24"/>
-          <w:szCs w:val="24"/>
-        </w:rPr>
-        <w:t xml:space="preserve">You have $10,000 in your bank account which earns 5 percent interest per year. How many years does it take for the account balance to </w:t>
-      </w:r>
-      <w:r>
-        <w:rPr>
-          <w:rFonts w:asciiTheme="majorHAnsi" w:hAnsiTheme="majorHAnsi" w:cs="Times New Roman"/>
-          <w:sz w:val="24"/>
-          <w:szCs w:val="24"/>
-        </w:rPr>
-        <w:t xml:space="preserve">be </w:t>
-      </w:r>
-      <w:r>
-        <w:rPr>
-          <w:rFonts w:asciiTheme="majorHAnsi" w:hAnsiTheme="majorHAnsi" w:cs="Times New Roman"/>
-          <w:sz w:val="24"/>
-          <w:szCs w:val="24"/>
-        </w:rPr>
-        <w:t>double</w:t>
-      </w:r>
-      <w:r>
-        <w:rPr>
-          <w:rFonts w:asciiTheme="majorHAnsi" w:hAnsiTheme="majorHAnsi" w:cs="Times New Roman"/>
-          <w:sz w:val="24"/>
-          <w:szCs w:val="24"/>
-        </w:rPr>
-        <w:t>d</w:t>
-      </w:r>
-      <w:r>
-        <w:rPr>
-          <w:rFonts w:asciiTheme="majorHAnsi" w:hAnsiTheme="majorHAnsi" w:cs="Times New Roman"/>
-          <w:sz w:val="24"/>
-          <w:szCs w:val="24"/>
-        </w:rPr>
-        <w:t xml:space="preserve">? </w:t>
-      </w:r>
-    </w:p>
-    <w:p>
-      <w:pPr>
-        <w:pStyle w:val="Heading1"/>
-        <w:rPr>
-          <w:color w:val="000000" w:themeColor="text1"/>
-          <w:sz w:val="28"/>
-        </w:rPr>
-      </w:pPr>
-      <w:r>
-        <w:rPr>
-          <w:color w:val="000000" w:themeColor="text1"/>
-          <w:sz w:val="28"/>
-        </w:rPr>
         <w:t>Problem 5</w:t>
       </w:r>
     </w:p>
@@ -762,9 +983,9 @@
     </w:p>
     <w:p/>
     <w:sectPr>
-      <w:headerReference w:type="default" r:id="rId12"/>
-      <w:footerReference w:type="even" r:id="rId13"/>
-      <w:footerReference w:type="default" r:id="rId14"/>
+      <w:headerReference w:type="default" r:id="rId14"/>
+      <w:footerReference w:type="even" r:id="rId15"/>
+      <w:footerReference w:type="default" r:id="rId16"/>
       <w:pgSz w:w="12240" w:h="15840"/>
       <w:pgMar w:top="1440" w:right="1800" w:bottom="1440" w:left="1800" w:header="720" w:footer="720" w:gutter="0"/>
       <w:cols w:space="720"/>

</xml_diff>

<commit_message>
- Add Problem 4 to the docx
</commit_message>
<xml_diff>
--- a/Programming Project 2/Unit6_Project2_CourtoisMaurice.docx
+++ b/Programming Project 2/Unit6_Project2_CourtoisMaurice.docx
@@ -945,27 +945,248 @@
         </w:rPr>
         <w:t xml:space="preserve">? </w:t>
       </w:r>
+    </w:p>
+    <w:p>
+      <w:pPr>
+        <w:rPr>
+          <w:rFonts w:asciiTheme="majorHAnsi" w:hAnsiTheme="majorHAnsi" w:cs="Times New Roman"/>
+          <w:b/>
+          <w:sz w:val="24"/>
+          <w:szCs w:val="24"/>
+        </w:rPr>
+      </w:pPr>
+      <w:r>
+        <w:rPr>
+          <w:rFonts w:asciiTheme="majorHAnsi" w:hAnsiTheme="majorHAnsi" w:cs="Times New Roman"/>
+          <w:b/>
+          <w:sz w:val="24"/>
+          <w:szCs w:val="24"/>
+        </w:rPr>
+        <w:t>Answer:</w:t>
+      </w:r>
+    </w:p>
+    <w:p>
+      <w:pPr>
+        <w:rPr>
+          <w:rFonts w:asciiTheme="majorHAnsi" w:hAnsiTheme="majorHAnsi" w:cs="Times New Roman"/>
+          <w:b/>
+          <w:sz w:val="24"/>
+          <w:szCs w:val="24"/>
+        </w:rPr>
+      </w:pPr>
+      <w:r>
+        <w:rPr>
+          <w:rFonts w:asciiTheme="majorHAnsi" w:hAnsiTheme="majorHAnsi" w:cs="Times New Roman"/>
+          <w:b/>
+          <w:sz w:val="24"/>
+          <w:szCs w:val="24"/>
+        </w:rPr>
+        <w:t>Flowchart:</w:t>
+      </w:r>
+    </w:p>
+    <w:p>
+      <w:pPr>
+        <w:rPr>
+          <w:rFonts w:asciiTheme="majorHAnsi" w:hAnsiTheme="majorHAnsi" w:cs="Times New Roman"/>
+          <w:sz w:val="24"/>
+          <w:szCs w:val="24"/>
+        </w:rPr>
+      </w:pPr>
+      <w:r>
+        <w:rPr>
+          <w:rFonts w:asciiTheme="majorHAnsi" w:hAnsiTheme="majorHAnsi" w:cs="Times New Roman"/>
+          <w:noProof/>
+          <w:sz w:val="24"/>
+          <w:szCs w:val="24"/>
+          <w:lang w:val="en-GB" w:eastAsia="zh-CN"/>
+        </w:rPr>
+        <w:drawing>
+          <wp:inline distT="0" distB="0" distL="0" distR="0" wp14:anchorId="417B4E16" wp14:editId="3CBF6A5B">
+            <wp:extent cx="3900170" cy="8229600"/>
+            <wp:effectExtent l="0" t="0" r="11430" b="0"/>
+            <wp:docPr id="8" name="Picture 8"/>
+            <wp:cNvGraphicFramePr>
+              <a:graphicFrameLocks xmlns:a="http://schemas.openxmlformats.org/drawingml/2006/main" noChangeAspect="1"/>
+            </wp:cNvGraphicFramePr>
+            <a:graphic xmlns:a="http://schemas.openxmlformats.org/drawingml/2006/main">
+              <a:graphicData uri="http://schemas.openxmlformats.org/drawingml/2006/picture">
+                <pic:pic xmlns:pic="http://schemas.openxmlformats.org/drawingml/2006/picture">
+                  <pic:nvPicPr>
+                    <pic:cNvPr id="8" name="Unit6 Programming Project2 Problem 4.png"/>
+                    <pic:cNvPicPr/>
+                  </pic:nvPicPr>
+                  <pic:blipFill>
+                    <a:blip r:embed="rId14">
+                      <a:extLst>
+                        <a:ext uri="{28A0092B-C50C-407E-A947-70E740481C1C}">
+                          <a14:useLocalDpi xmlns:a14="http://schemas.microsoft.com/office/drawing/2010/main" val="0"/>
+                        </a:ext>
+                      </a:extLst>
+                    </a:blip>
+                    <a:stretch>
+                      <a:fillRect/>
+                    </a:stretch>
+                  </pic:blipFill>
+                  <pic:spPr>
+                    <a:xfrm>
+                      <a:off x="0" y="0"/>
+                      <a:ext cx="3900170" cy="8229600"/>
+                    </a:xfrm>
+                    <a:prstGeom prst="rect">
+                      <a:avLst/>
+                    </a:prstGeom>
+                  </pic:spPr>
+                </pic:pic>
+              </a:graphicData>
+            </a:graphic>
+          </wp:inline>
+        </w:drawing>
+      </w:r>
+    </w:p>
+    <w:p>
+      <w:pPr>
+        <w:rPr>
+          <w:rFonts w:asciiTheme="majorHAnsi" w:hAnsiTheme="majorHAnsi" w:cs="Times New Roman"/>
+          <w:b/>
+          <w:sz w:val="24"/>
+          <w:szCs w:val="24"/>
+        </w:rPr>
+      </w:pPr>
+      <w:r>
+        <w:rPr>
+          <w:rFonts w:asciiTheme="majorHAnsi" w:hAnsiTheme="majorHAnsi" w:cs="Times New Roman"/>
+          <w:b/>
+          <w:sz w:val="24"/>
+          <w:szCs w:val="24"/>
+        </w:rPr>
+        <w:t>Code:</w:t>
+      </w:r>
+    </w:p>
+    <w:p>
+      <w:pPr>
+        <w:pStyle w:val="Heading1"/>
+        <w:rPr>
+          <w:b w:val="0"/>
+          <w:color w:val="000000" w:themeColor="text1"/>
+          <w:sz w:val="28"/>
+        </w:rPr>
+      </w:pPr>
+      <w:r>
+        <w:rPr>
+          <w:b w:val="0"/>
+          <w:color w:val="000000" w:themeColor="text1"/>
+          <w:sz w:val="28"/>
+        </w:rPr>
+        <w:t>https://github.com/mauricext4fs/CSC110/blob/master/Programming%20Project%202/Problem4/Problem4.java</w:t>
+      </w:r>
+    </w:p>
+    <w:p>
+      <w:pPr>
+        <w:rPr>
+          <w:rFonts w:asciiTheme="majorHAnsi" w:hAnsiTheme="majorHAnsi" w:cs="Times New Roman"/>
+          <w:b/>
+          <w:sz w:val="24"/>
+          <w:szCs w:val="24"/>
+        </w:rPr>
+      </w:pPr>
+    </w:p>
+    <w:p>
+      <w:pPr>
+        <w:rPr>
+          <w:rFonts w:asciiTheme="majorHAnsi" w:hAnsiTheme="majorHAnsi" w:cs="Times New Roman"/>
+          <w:b/>
+          <w:sz w:val="24"/>
+          <w:szCs w:val="24"/>
+        </w:rPr>
+      </w:pPr>
+      <w:r>
+        <w:rPr>
+          <w:rFonts w:asciiTheme="majorHAnsi" w:hAnsiTheme="majorHAnsi" w:cs="Times New Roman"/>
+          <w:b/>
+          <w:sz w:val="24"/>
+          <w:szCs w:val="24"/>
+        </w:rPr>
+        <w:t>screen shot:</w:t>
+      </w:r>
+    </w:p>
+    <w:p>
+      <w:pPr>
+        <w:pStyle w:val="Heading1"/>
+        <w:rPr>
+          <w:color w:val="000000" w:themeColor="text1"/>
+          <w:sz w:val="28"/>
+        </w:rPr>
+      </w:pPr>
+      <w:r>
+        <w:rPr>
+          <w:noProof/>
+          <w:color w:val="000000" w:themeColor="text1"/>
+          <w:sz w:val="28"/>
+          <w:lang w:val="en-GB" w:eastAsia="zh-CN"/>
+        </w:rPr>
+        <w:drawing>
+          <wp:inline distT="0" distB="0" distL="0" distR="0" wp14:anchorId="067C94BB" wp14:editId="20FBEBA1">
+            <wp:extent cx="5486400" cy="4895215"/>
+            <wp:effectExtent l="0" t="0" r="0" b="6985"/>
+            <wp:docPr id="9" name="Picture 9"/>
+            <wp:cNvGraphicFramePr>
+              <a:graphicFrameLocks xmlns:a="http://schemas.openxmlformats.org/drawingml/2006/main" noChangeAspect="1"/>
+            </wp:cNvGraphicFramePr>
+            <a:graphic xmlns:a="http://schemas.openxmlformats.org/drawingml/2006/main">
+              <a:graphicData uri="http://schemas.openxmlformats.org/drawingml/2006/picture">
+                <pic:pic xmlns:pic="http://schemas.openxmlformats.org/drawingml/2006/picture">
+                  <pic:nvPicPr>
+                    <pic:cNvPr id="9" name="Unit 6 Programming Project 2 Problem 4.png"/>
+                    <pic:cNvPicPr/>
+                  </pic:nvPicPr>
+                  <pic:blipFill>
+                    <a:blip r:embed="rId15">
+                      <a:extLst>
+                        <a:ext uri="{28A0092B-C50C-407E-A947-70E740481C1C}">
+                          <a14:useLocalDpi xmlns:a14="http://schemas.microsoft.com/office/drawing/2010/main" val="0"/>
+                        </a:ext>
+                      </a:extLst>
+                    </a:blip>
+                    <a:stretch>
+                      <a:fillRect/>
+                    </a:stretch>
+                  </pic:blipFill>
+                  <pic:spPr>
+                    <a:xfrm>
+                      <a:off x="0" y="0"/>
+                      <a:ext cx="5486400" cy="4895215"/>
+                    </a:xfrm>
+                    <a:prstGeom prst="rect">
+                      <a:avLst/>
+                    </a:prstGeom>
+                  </pic:spPr>
+                </pic:pic>
+              </a:graphicData>
+            </a:graphic>
+          </wp:inline>
+        </w:drawing>
+      </w:r>
+    </w:p>
+    <w:p>
+      <w:pPr>
+        <w:pStyle w:val="Heading1"/>
+        <w:rPr>
+          <w:color w:val="000000" w:themeColor="text1"/>
+          <w:sz w:val="28"/>
+        </w:rPr>
+      </w:pPr>
+      <w:r>
+        <w:rPr>
+          <w:color w:val="000000" w:themeColor="text1"/>
+          <w:sz w:val="28"/>
+        </w:rPr>
+        <w:t>Problem 5</w:t>
+      </w:r>
       <w:bookmarkStart w:id="0" w:name="_GoBack"/>
       <w:bookmarkEnd w:id="0"/>
     </w:p>
     <w:p>
       <w:pPr>
-        <w:pStyle w:val="Heading1"/>
-        <w:rPr>
-          <w:color w:val="000000" w:themeColor="text1"/>
-          <w:sz w:val="28"/>
-        </w:rPr>
-      </w:pPr>
-      <w:r>
-        <w:rPr>
-          <w:color w:val="000000" w:themeColor="text1"/>
-          <w:sz w:val="28"/>
-        </w:rPr>
-        <w:t>Problem 5</w:t>
-      </w:r>
-    </w:p>
-    <w:p>
-      <w:pPr>
         <w:rPr>
           <w:rFonts w:asciiTheme="majorHAnsi" w:hAnsiTheme="majorHAnsi" w:cs="Times New Roman"/>
           <w:sz w:val="24"/>
@@ -983,9 +1204,9 @@
     </w:p>
     <w:p/>
     <w:sectPr>
-      <w:headerReference w:type="default" r:id="rId14"/>
-      <w:footerReference w:type="even" r:id="rId15"/>
-      <w:footerReference w:type="default" r:id="rId16"/>
+      <w:headerReference w:type="default" r:id="rId16"/>
+      <w:footerReference w:type="even" r:id="rId17"/>
+      <w:footerReference w:type="default" r:id="rId18"/>
       <w:pgSz w:w="12240" w:h="15840"/>
       <w:pgMar w:top="1440" w:right="1800" w:bottom="1440" w:left="1800" w:header="720" w:footer="720" w:gutter="0"/>
       <w:cols w:space="720"/>

</xml_diff>

<commit_message>
- Add Problme5 to docx  - Remove wrong screenshot for Problem4
</commit_message>
<xml_diff>
--- a/Programming Project 2/Unit6_Project2_CourtoisMaurice.docx
+++ b/Programming Project 2/Unit6_Project2_CourtoisMaurice.docx
@@ -1182,31 +1182,235 @@
         </w:rPr>
         <w:t>Problem 5</w:t>
       </w:r>
+    </w:p>
+    <w:p>
+      <w:pPr>
+        <w:rPr>
+          <w:rFonts w:asciiTheme="majorHAnsi" w:hAnsiTheme="majorHAnsi" w:cs="Times New Roman"/>
+          <w:sz w:val="24"/>
+          <w:szCs w:val="24"/>
+        </w:rPr>
+      </w:pPr>
+      <w:r>
+        <w:rPr>
+          <w:rFonts w:asciiTheme="majorHAnsi" w:hAnsiTheme="majorHAnsi" w:cs="Times New Roman"/>
+          <w:sz w:val="24"/>
+          <w:szCs w:val="24"/>
+        </w:rPr>
+        <w:t>Using a for loop, calculate and display the multiplication table of numbers from 1 to 10.</w:t>
+      </w:r>
+    </w:p>
+    <w:p>
+      <w:pPr>
+        <w:rPr>
+          <w:rFonts w:asciiTheme="majorHAnsi" w:hAnsiTheme="majorHAnsi" w:cs="Times New Roman"/>
+          <w:b/>
+          <w:sz w:val="24"/>
+          <w:szCs w:val="24"/>
+        </w:rPr>
+      </w:pPr>
+      <w:r>
+        <w:rPr>
+          <w:rFonts w:asciiTheme="majorHAnsi" w:hAnsiTheme="majorHAnsi" w:cs="Times New Roman"/>
+          <w:b/>
+          <w:sz w:val="24"/>
+          <w:szCs w:val="24"/>
+        </w:rPr>
+        <w:t>Answer:</w:t>
+      </w:r>
+    </w:p>
+    <w:p>
+      <w:pPr>
+        <w:rPr>
+          <w:rFonts w:asciiTheme="majorHAnsi" w:hAnsiTheme="majorHAnsi" w:cs="Times New Roman"/>
+          <w:b/>
+          <w:sz w:val="24"/>
+          <w:szCs w:val="24"/>
+        </w:rPr>
+      </w:pPr>
+      <w:r>
+        <w:rPr>
+          <w:rFonts w:asciiTheme="majorHAnsi" w:hAnsiTheme="majorHAnsi" w:cs="Times New Roman"/>
+          <w:b/>
+          <w:sz w:val="24"/>
+          <w:szCs w:val="24"/>
+        </w:rPr>
+        <w:t>Flowchart:</w:t>
+      </w:r>
+    </w:p>
+    <w:p>
+      <w:r>
+        <w:rPr>
+          <w:noProof/>
+          <w:lang w:val="en-GB" w:eastAsia="zh-CN"/>
+        </w:rPr>
+        <w:drawing>
+          <wp:inline distT="0" distB="0" distL="0" distR="0" wp14:anchorId="41637A30" wp14:editId="1B287CD5">
+            <wp:extent cx="5486400" cy="7936865"/>
+            <wp:effectExtent l="0" t="0" r="0" b="0"/>
+            <wp:docPr id="10" name="Picture 10"/>
+            <wp:cNvGraphicFramePr>
+              <a:graphicFrameLocks xmlns:a="http://schemas.openxmlformats.org/drawingml/2006/main" noChangeAspect="1"/>
+            </wp:cNvGraphicFramePr>
+            <a:graphic xmlns:a="http://schemas.openxmlformats.org/drawingml/2006/main">
+              <a:graphicData uri="http://schemas.openxmlformats.org/drawingml/2006/picture">
+                <pic:pic xmlns:pic="http://schemas.openxmlformats.org/drawingml/2006/picture">
+                  <pic:nvPicPr>
+                    <pic:cNvPr id="10" name="Unit6 Programming Project2 Problem 5.png"/>
+                    <pic:cNvPicPr/>
+                  </pic:nvPicPr>
+                  <pic:blipFill>
+                    <a:blip r:embed="rId16">
+                      <a:extLst>
+                        <a:ext uri="{28A0092B-C50C-407E-A947-70E740481C1C}">
+                          <a14:useLocalDpi xmlns:a14="http://schemas.microsoft.com/office/drawing/2010/main" val="0"/>
+                        </a:ext>
+                      </a:extLst>
+                    </a:blip>
+                    <a:stretch>
+                      <a:fillRect/>
+                    </a:stretch>
+                  </pic:blipFill>
+                  <pic:spPr>
+                    <a:xfrm>
+                      <a:off x="0" y="0"/>
+                      <a:ext cx="5486400" cy="7936865"/>
+                    </a:xfrm>
+                    <a:prstGeom prst="rect">
+                      <a:avLst/>
+                    </a:prstGeom>
+                  </pic:spPr>
+                </pic:pic>
+              </a:graphicData>
+            </a:graphic>
+          </wp:inline>
+        </w:drawing>
+      </w:r>
+    </w:p>
+    <w:p/>
+    <w:p>
+      <w:pPr>
+        <w:rPr>
+          <w:rFonts w:asciiTheme="majorHAnsi" w:hAnsiTheme="majorHAnsi" w:cs="Times New Roman"/>
+          <w:b/>
+          <w:sz w:val="24"/>
+          <w:szCs w:val="24"/>
+        </w:rPr>
+      </w:pPr>
+      <w:r>
+        <w:rPr>
+          <w:rFonts w:asciiTheme="majorHAnsi" w:hAnsiTheme="majorHAnsi" w:cs="Times New Roman"/>
+          <w:b/>
+          <w:sz w:val="24"/>
+          <w:szCs w:val="24"/>
+        </w:rPr>
+        <w:t>Code:</w:t>
+      </w:r>
+    </w:p>
+    <w:p>
+      <w:pPr>
+        <w:pStyle w:val="Heading1"/>
+        <w:rPr>
+          <w:b w:val="0"/>
+          <w:color w:val="000000" w:themeColor="text1"/>
+          <w:sz w:val="28"/>
+        </w:rPr>
+      </w:pPr>
+      <w:r>
+        <w:rPr>
+          <w:b w:val="0"/>
+          <w:color w:val="000000" w:themeColor="text1"/>
+          <w:sz w:val="28"/>
+        </w:rPr>
+        <w:t>https://github.com/mauricext4fs/CSC110/blob/master/Programming%20Project%202/Problem5/Problem5.java</w:t>
+      </w:r>
+    </w:p>
+    <w:p>
+      <w:pPr>
+        <w:rPr>
+          <w:rFonts w:asciiTheme="majorHAnsi" w:hAnsiTheme="majorHAnsi" w:cs="Times New Roman"/>
+          <w:b/>
+          <w:sz w:val="24"/>
+          <w:szCs w:val="24"/>
+        </w:rPr>
+      </w:pPr>
+    </w:p>
+    <w:p>
+      <w:pPr>
+        <w:rPr>
+          <w:rFonts w:asciiTheme="majorHAnsi" w:hAnsiTheme="majorHAnsi" w:cs="Times New Roman"/>
+          <w:b/>
+          <w:sz w:val="24"/>
+          <w:szCs w:val="24"/>
+        </w:rPr>
+      </w:pPr>
+      <w:r>
+        <w:rPr>
+          <w:rFonts w:asciiTheme="majorHAnsi" w:hAnsiTheme="majorHAnsi" w:cs="Times New Roman"/>
+          <w:b/>
+          <w:sz w:val="24"/>
+          <w:szCs w:val="24"/>
+        </w:rPr>
+        <w:t>screen shot:</w:t>
+      </w:r>
+    </w:p>
+    <w:p>
       <w:bookmarkStart w:id="0" w:name="_GoBack"/>
+      <w:r>
+        <w:rPr>
+          <w:noProof/>
+          <w:lang w:val="en-GB" w:eastAsia="zh-CN"/>
+        </w:rPr>
+        <w:drawing>
+          <wp:inline distT="0" distB="0" distL="0" distR="0" wp14:anchorId="4FEBADEE" wp14:editId="6A989CCB">
+            <wp:extent cx="5486400" cy="4649470"/>
+            <wp:effectExtent l="0" t="0" r="0" b="0"/>
+            <wp:docPr id="11" name="Picture 11"/>
+            <wp:cNvGraphicFramePr>
+              <a:graphicFrameLocks xmlns:a="http://schemas.openxmlformats.org/drawingml/2006/main" noChangeAspect="1"/>
+            </wp:cNvGraphicFramePr>
+            <a:graphic xmlns:a="http://schemas.openxmlformats.org/drawingml/2006/main">
+              <a:graphicData uri="http://schemas.openxmlformats.org/drawingml/2006/picture">
+                <pic:pic xmlns:pic="http://schemas.openxmlformats.org/drawingml/2006/picture">
+                  <pic:nvPicPr>
+                    <pic:cNvPr id="11" name="Unit 6 Programming Project 2 Problem 5.png"/>
+                    <pic:cNvPicPr/>
+                  </pic:nvPicPr>
+                  <pic:blipFill>
+                    <a:blip r:embed="rId17">
+                      <a:extLst>
+                        <a:ext uri="{28A0092B-C50C-407E-A947-70E740481C1C}">
+                          <a14:useLocalDpi xmlns:a14="http://schemas.microsoft.com/office/drawing/2010/main" val="0"/>
+                        </a:ext>
+                      </a:extLst>
+                    </a:blip>
+                    <a:stretch>
+                      <a:fillRect/>
+                    </a:stretch>
+                  </pic:blipFill>
+                  <pic:spPr>
+                    <a:xfrm>
+                      <a:off x="0" y="0"/>
+                      <a:ext cx="5486400" cy="4649470"/>
+                    </a:xfrm>
+                    <a:prstGeom prst="rect">
+                      <a:avLst/>
+                    </a:prstGeom>
+                  </pic:spPr>
+                </pic:pic>
+              </a:graphicData>
+            </a:graphic>
+          </wp:inline>
+        </w:drawing>
+      </w:r>
       <w:bookmarkEnd w:id="0"/>
     </w:p>
-    <w:p>
-      <w:pPr>
-        <w:rPr>
-          <w:rFonts w:asciiTheme="majorHAnsi" w:hAnsiTheme="majorHAnsi" w:cs="Times New Roman"/>
-          <w:sz w:val="24"/>
-          <w:szCs w:val="24"/>
-        </w:rPr>
-      </w:pPr>
-      <w:r>
-        <w:rPr>
-          <w:rFonts w:asciiTheme="majorHAnsi" w:hAnsiTheme="majorHAnsi" w:cs="Times New Roman"/>
-          <w:sz w:val="24"/>
-          <w:szCs w:val="24"/>
-        </w:rPr>
-        <w:t>Using a for loop, calculate and display the multiplication table of numbers from 1 to 10.</w:t>
-      </w:r>
-    </w:p>
+    <w:p/>
     <w:p/>
     <w:sectPr>
-      <w:headerReference w:type="default" r:id="rId16"/>
-      <w:footerReference w:type="even" r:id="rId17"/>
-      <w:footerReference w:type="default" r:id="rId18"/>
+      <w:headerReference w:type="default" r:id="rId18"/>
+      <w:footerReference w:type="even" r:id="rId19"/>
+      <w:footerReference w:type="default" r:id="rId20"/>
       <w:pgSz w:w="12240" w:h="15840"/>
       <w:pgMar w:top="1440" w:right="1800" w:bottom="1440" w:left="1800" w:header="720" w:footer="720" w:gutter="0"/>
       <w:cols w:space="720"/>

</xml_diff>